<commit_message>
Se corrigieron los UC Iniciar Sesión y Mostrar Dashboard, con el equipo
</commit_message>
<xml_diff>
--- a/uc_especificaciones/uc_iniciar_sesion.docx
+++ b/uc_especificaciones/uc_iniciar_sesion.docx
@@ -49,6 +49,511 @@
           <w:lang w:val="en-PE"/>
         </w:rPr>
         <w:t>Actor</w:t>
+      </w:r>
+      <w:r>
+        <w:rPr>
+          <w:rFonts w:eastAsia="Times New Roman"/>
+        </w:rPr>
+        <w:t>e</w:t>
+      </w:r>
+      <w:r>
+        <w:rPr>
+          <w:rFonts w:eastAsia="Times New Roman"/>
+          <w:lang w:val="en-PE"/>
+        </w:rPr>
+        <w:t>s</w:t>
+      </w:r>
+    </w:p>
+    <w:p>
+      <w:pPr>
+        <w:pStyle w:val="ListParagraph"/>
+        <w:numPr>
+          <w:ilvl w:val="0"/>
+          <w:numId w:val="6"/>
+        </w:numPr>
+      </w:pPr>
+      <w:r>
+        <w:rPr>
+          <w:lang w:val="en-PE"/>
+        </w:rPr>
+        <w:t>Us</w:t>
+      </w:r>
+      <w:proofErr w:type="spellStart"/>
+      <w:r>
+        <w:t>uario</w:t>
+      </w:r>
+      <w:proofErr w:type="spellEnd"/>
+      <w:r>
+        <w:t xml:space="preserve"> </w:t>
+      </w:r>
+      <w:r>
+        <w:t>(Participante, Tutor, Facilitador o Mentor)</w:t>
+      </w:r>
+    </w:p>
+    <w:p>
+      <w:pPr>
+        <w:rPr>
+          <w:lang w:val="en-PE"/>
+        </w:rPr>
+      </w:pPr>
+      <w:r>
+        <w:t xml:space="preserve"> </w:t>
+      </w:r>
+    </w:p>
+    <w:p>
+      <w:pPr>
+        <w:pStyle w:val="Heading1"/>
+        <w:rPr>
+          <w:rFonts w:eastAsia="Times New Roman"/>
+          <w:lang w:val="en-PE"/>
+        </w:rPr>
+      </w:pPr>
+      <w:r>
+        <w:rPr>
+          <w:rFonts w:eastAsia="Times New Roman"/>
+          <w:lang w:val="en-PE"/>
+        </w:rPr>
+        <w:t>Pre-condi</w:t>
+      </w:r>
+      <w:r>
+        <w:rPr>
+          <w:rFonts w:eastAsia="Times New Roman"/>
+        </w:rPr>
+        <w:t>c</w:t>
+      </w:r>
+      <w:r>
+        <w:rPr>
+          <w:rFonts w:eastAsia="Times New Roman"/>
+          <w:lang w:val="en-PE"/>
+        </w:rPr>
+        <w:t>ion</w:t>
+      </w:r>
+      <w:r>
+        <w:rPr>
+          <w:rFonts w:eastAsia="Times New Roman"/>
+        </w:rPr>
+        <w:t>e</w:t>
+      </w:r>
+      <w:r>
+        <w:rPr>
+          <w:rFonts w:eastAsia="Times New Roman"/>
+          <w:lang w:val="en-PE"/>
+        </w:rPr>
+        <w:t>s</w:t>
+      </w:r>
+    </w:p>
+    <w:p>
+      <w:r>
+        <w:t>El Usuario debe estar registrado en el sistema y tener un Rol válido (Participante, Tutor, Facilitador o Mentor)</w:t>
+      </w:r>
+    </w:p>
+    <w:p>
+      <w:pPr>
+        <w:pStyle w:val="Heading1"/>
+        <w:rPr>
+          <w:rFonts w:eastAsia="Times New Roman"/>
+        </w:rPr>
+      </w:pPr>
+      <w:r>
+        <w:rPr>
+          <w:rFonts w:eastAsia="Times New Roman"/>
+        </w:rPr>
+        <w:t>Flujo Básico</w:t>
+      </w:r>
+    </w:p>
+    <w:p>
+      <w:pPr>
+        <w:pStyle w:val="ListParagraph"/>
+        <w:numPr>
+          <w:ilvl w:val="0"/>
+          <w:numId w:val="4"/>
+        </w:numPr>
+        <w:rPr>
+          <w:lang w:val="en-PE"/>
+        </w:rPr>
+      </w:pPr>
+      <w:r>
+        <w:t xml:space="preserve">El </w:t>
+      </w:r>
+      <w:r>
+        <w:t>Usuario inicia el caso de uso al dirigirse al URL de la plataforma</w:t>
+      </w:r>
+    </w:p>
+    <w:p>
+      <w:pPr>
+        <w:pStyle w:val="ListParagraph"/>
+        <w:numPr>
+          <w:ilvl w:val="0"/>
+          <w:numId w:val="4"/>
+        </w:numPr>
+        <w:rPr>
+          <w:lang w:val="en-PE"/>
+        </w:rPr>
+      </w:pPr>
+      <w:r>
+        <w:t>La plataforma presenta</w:t>
+      </w:r>
+      <w:r>
+        <w:t>:</w:t>
+      </w:r>
+    </w:p>
+    <w:p>
+      <w:pPr>
+        <w:pStyle w:val="ListParagraph"/>
+        <w:numPr>
+          <w:ilvl w:val="1"/>
+          <w:numId w:val="4"/>
+        </w:numPr>
+        <w:rPr>
+          <w:lang w:val="en-PE"/>
+        </w:rPr>
+      </w:pPr>
+      <w:r>
+        <w:t>L</w:t>
+      </w:r>
+      <w:r>
+        <w:t>os campos de autenticación soportados</w:t>
+      </w:r>
+      <w:r>
+        <w:t xml:space="preserve"> </w:t>
+      </w:r>
+      <w:r>
+        <w:t>(Acceso a Google de forma predeterminada)</w:t>
+      </w:r>
+    </w:p>
+    <w:p>
+      <w:pPr>
+        <w:pStyle w:val="ListParagraph"/>
+        <w:numPr>
+          <w:ilvl w:val="1"/>
+          <w:numId w:val="4"/>
+        </w:numPr>
+        <w:rPr>
+          <w:lang w:val="en-PE"/>
+        </w:rPr>
+      </w:pPr>
+      <w:r>
+        <w:t>Enlace de recuperación de contraseña</w:t>
+      </w:r>
+    </w:p>
+    <w:p>
+      <w:pPr>
+        <w:pStyle w:val="ListParagraph"/>
+        <w:numPr>
+          <w:ilvl w:val="1"/>
+          <w:numId w:val="4"/>
+        </w:numPr>
+        <w:rPr>
+          <w:lang w:val="en-PE"/>
+        </w:rPr>
+      </w:pPr>
+      <w:r>
+        <w:t>Información de soporte</w:t>
+      </w:r>
+    </w:p>
+    <w:p>
+      <w:pPr>
+        <w:pStyle w:val="ListParagraph"/>
+        <w:numPr>
+          <w:ilvl w:val="0"/>
+          <w:numId w:val="4"/>
+        </w:numPr>
+        <w:rPr>
+          <w:lang w:val="en-PE"/>
+        </w:rPr>
+      </w:pPr>
+      <w:r>
+        <w:t>El Usuario llena sus credenciales e inicia la autenticación</w:t>
+      </w:r>
+    </w:p>
+    <w:p>
+      <w:pPr>
+        <w:pStyle w:val="ListParagraph"/>
+        <w:numPr>
+          <w:ilvl w:val="0"/>
+          <w:numId w:val="4"/>
+        </w:numPr>
+        <w:rPr>
+          <w:lang w:val="en-PE"/>
+        </w:rPr>
+      </w:pPr>
+      <w:r>
+        <w:t xml:space="preserve">La plataforma realiza la autenticación y determina el tipo de rol asignado al usuario, en base a esto invoca al caso de uso “Mostrar </w:t>
+      </w:r>
+      <w:r>
+        <w:t>Panel de Control</w:t>
+      </w:r>
+      <w:r>
+        <w:t xml:space="preserve"> de Usuario</w:t>
+      </w:r>
+      <w:r>
+        <w:t>” y le pasa la información adquirida.</w:t>
+      </w:r>
+    </w:p>
+    <w:p>
+      <w:pPr>
+        <w:pStyle w:val="ListParagraph"/>
+        <w:numPr>
+          <w:ilvl w:val="0"/>
+          <w:numId w:val="4"/>
+        </w:numPr>
+        <w:rPr>
+          <w:lang w:val="en-PE"/>
+        </w:rPr>
+      </w:pPr>
+      <w:r>
+        <w:t>El CU termina.</w:t>
+      </w:r>
+    </w:p>
+    <w:p>
+      <w:pPr>
+        <w:pStyle w:val="Heading1"/>
+        <w:rPr>
+          <w:rFonts w:eastAsia="Times New Roman"/>
+        </w:rPr>
+      </w:pPr>
+      <w:r>
+        <w:rPr>
+          <w:rFonts w:eastAsia="Times New Roman"/>
+        </w:rPr>
+        <w:t>Flujo Alterno 1</w:t>
+      </w:r>
+      <w:r>
+        <w:rPr>
+          <w:rFonts w:eastAsia="Times New Roman"/>
+        </w:rPr>
+        <w:t>: Usuario con credenciales erróneas</w:t>
+      </w:r>
+      <w:r>
+        <w:rPr>
+          <w:rFonts w:eastAsia="Times New Roman"/>
+        </w:rPr>
+        <w:t xml:space="preserve"> (usuario si existe)</w:t>
+      </w:r>
+    </w:p>
+    <w:p>
+      <w:pPr>
+        <w:pStyle w:val="ListParagraph"/>
+        <w:numPr>
+          <w:ilvl w:val="0"/>
+          <w:numId w:val="5"/>
+        </w:numPr>
+      </w:pPr>
+      <w:r>
+        <w:t>En el punto 3 el usuario ingresa credenciales erróneas</w:t>
+      </w:r>
+    </w:p>
+    <w:p>
+      <w:pPr>
+        <w:pStyle w:val="ListParagraph"/>
+        <w:numPr>
+          <w:ilvl w:val="0"/>
+          <w:numId w:val="5"/>
+        </w:numPr>
+      </w:pPr>
+      <w:r>
+        <w:t>En el punto 4 el sistema informa de esto al usuario y vuelve a preguntar credenciales</w:t>
+      </w:r>
+    </w:p>
+    <w:p>
+      <w:pPr>
+        <w:pStyle w:val="ListParagraph"/>
+        <w:numPr>
+          <w:ilvl w:val="0"/>
+          <w:numId w:val="5"/>
+        </w:numPr>
+      </w:pPr>
+      <w:r>
+        <w:t>El CU termina.</w:t>
+      </w:r>
+    </w:p>
+    <w:p>
+      <w:pPr>
+        <w:pStyle w:val="Heading1"/>
+        <w:rPr>
+          <w:rFonts w:eastAsia="Times New Roman"/>
+        </w:rPr>
+      </w:pPr>
+      <w:r>
+        <w:rPr>
+          <w:rFonts w:eastAsia="Times New Roman"/>
+        </w:rPr>
+        <w:t xml:space="preserve">Flujo Alterno </w:t>
+      </w:r>
+      <w:r>
+        <w:rPr>
+          <w:rFonts w:eastAsia="Times New Roman"/>
+        </w:rPr>
+        <w:t>2</w:t>
+      </w:r>
+      <w:r>
+        <w:rPr>
+          <w:rFonts w:eastAsia="Times New Roman"/>
+        </w:rPr>
+        <w:t>: Usuario con credenciales erróneas</w:t>
+      </w:r>
+      <w:r>
+        <w:rPr>
+          <w:rFonts w:eastAsia="Times New Roman"/>
+        </w:rPr>
+        <w:t xml:space="preserve"> (usuario no existe)</w:t>
+      </w:r>
+    </w:p>
+    <w:p>
+      <w:pPr>
+        <w:pStyle w:val="ListParagraph"/>
+        <w:numPr>
+          <w:ilvl w:val="0"/>
+          <w:numId w:val="7"/>
+        </w:numPr>
+      </w:pPr>
+      <w:r>
+        <w:t>En el punto 3 el usuario ingresa credenciales erróneas</w:t>
+      </w:r>
+    </w:p>
+    <w:p>
+      <w:pPr>
+        <w:pStyle w:val="ListParagraph"/>
+        <w:numPr>
+          <w:ilvl w:val="0"/>
+          <w:numId w:val="7"/>
+        </w:numPr>
+      </w:pPr>
+      <w:r>
+        <w:t xml:space="preserve">En el punto 4 el sistema informa de </w:t>
+      </w:r>
+      <w:r>
+        <w:t xml:space="preserve">que el correo electrónico no está registrado </w:t>
+      </w:r>
+      <w:r>
+        <w:t>y le presenta información de contacto para el registro.</w:t>
+      </w:r>
+    </w:p>
+    <w:p>
+      <w:pPr>
+        <w:pStyle w:val="ListParagraph"/>
+        <w:numPr>
+          <w:ilvl w:val="0"/>
+          <w:numId w:val="7"/>
+        </w:numPr>
+      </w:pPr>
+      <w:r>
+        <w:t>El CU termina.</w:t>
+      </w:r>
+    </w:p>
+    <w:p>
+      <w:pPr>
+        <w:pStyle w:val="Heading1"/>
+        <w:rPr>
+          <w:rFonts w:eastAsia="Times New Roman"/>
+        </w:rPr>
+      </w:pPr>
+      <w:r>
+        <w:rPr>
+          <w:rFonts w:eastAsia="Times New Roman"/>
+        </w:rPr>
+        <w:t xml:space="preserve">Flujo Alterno 3: Usuario con generado con errores </w:t>
+      </w:r>
+    </w:p>
+    <w:p>
+      <w:pPr>
+        <w:pStyle w:val="ListParagraph"/>
+        <w:numPr>
+          <w:ilvl w:val="0"/>
+          <w:numId w:val="8"/>
+        </w:numPr>
+      </w:pPr>
+      <w:r>
+        <w:t xml:space="preserve">En el punto 3 el usuario intenta ingresar con sus </w:t>
+      </w:r>
+      <w:proofErr w:type="gramStart"/>
+      <w:r>
+        <w:t>credenciales</w:t>
+      </w:r>
+      <w:proofErr w:type="gramEnd"/>
+      <w:r>
+        <w:t xml:space="preserve"> pero </w:t>
+      </w:r>
+      <w:r>
+        <w:rPr>
+          <w:b/>
+          <w:bCs/>
+        </w:rPr>
+        <w:t>no ha recibido correo</w:t>
+      </w:r>
+      <w:r>
+        <w:t xml:space="preserve"> de confirmación</w:t>
+      </w:r>
+      <w:r>
+        <w:t xml:space="preserve">. </w:t>
+      </w:r>
+    </w:p>
+    <w:p>
+      <w:pPr>
+        <w:pStyle w:val="ListParagraph"/>
+        <w:numPr>
+          <w:ilvl w:val="0"/>
+          <w:numId w:val="8"/>
+        </w:numPr>
+      </w:pPr>
+      <w:r>
+        <w:lastRenderedPageBreak/>
+        <w:t>En el punto 4 el sistema informa de que el correo electrónico no está registrado y le presenta información de contacto para el registro.</w:t>
+      </w:r>
+    </w:p>
+    <w:p>
+      <w:pPr>
+        <w:pStyle w:val="ListParagraph"/>
+        <w:numPr>
+          <w:ilvl w:val="0"/>
+          <w:numId w:val="8"/>
+        </w:numPr>
+      </w:pPr>
+      <w:r>
+        <w:t>El CU termina.</w:t>
+      </w:r>
+    </w:p>
+    <w:p/>
+    <w:p>
+      <w:pPr>
+        <w:pStyle w:val="Heading1"/>
+        <w:rPr>
+          <w:rFonts w:eastAsia="Times New Roman"/>
+          <w:lang w:val="en-PE"/>
+        </w:rPr>
+      </w:pPr>
+      <w:r>
+        <w:rPr>
+          <w:rFonts w:eastAsia="Times New Roman"/>
+          <w:lang w:val="en-PE"/>
+        </w:rPr>
+        <w:t>Post</w:t>
+      </w:r>
+      <w:r>
+        <w:rPr>
+          <w:rFonts w:eastAsia="Times New Roman"/>
+        </w:rPr>
+        <w:t xml:space="preserve"> </w:t>
+      </w:r>
+      <w:r>
+        <w:rPr>
+          <w:rFonts w:eastAsia="Times New Roman"/>
+          <w:lang w:val="en-PE"/>
+        </w:rPr>
+        <w:t>condi</w:t>
+      </w:r>
+      <w:r>
+        <w:rPr>
+          <w:rFonts w:eastAsia="Times New Roman"/>
+        </w:rPr>
+        <w:t>c</w:t>
+      </w:r>
+      <w:r>
+        <w:rPr>
+          <w:rFonts w:eastAsia="Times New Roman"/>
+          <w:lang w:val="en-PE"/>
+        </w:rPr>
+        <w:t>ion</w:t>
       </w:r>
       <w:r>
         <w:rPr>
@@ -71,249 +576,17 @@
           <w:ilvl w:val="0"/>
           <w:numId w:val="3"/>
         </w:numPr>
-        <w:rPr>
-          <w:lang w:val="en-PE"/>
-        </w:rPr>
-      </w:pPr>
-      <w:r>
-        <w:rPr>
-          <w:lang w:val="en-PE"/>
-        </w:rPr>
-        <w:t>Us</w:t>
-      </w:r>
-      <w:proofErr w:type="spellStart"/>
-      <w:r>
-        <w:t>uario</w:t>
-      </w:r>
-      <w:proofErr w:type="spellEnd"/>
+      </w:pPr>
+      <w:r>
+        <w:t>Existe en la sesión del usuario información respecto a quién es y qué Rol tiene.</w:t>
+      </w:r>
     </w:p>
     <w:p>
       <w:pPr>
         <w:pStyle w:val="Heading1"/>
-        <w:rPr>
-          <w:rFonts w:eastAsia="Times New Roman"/>
-          <w:lang w:val="en-PE"/>
-        </w:rPr>
-      </w:pPr>
-      <w:r>
-        <w:rPr>
-          <w:rFonts w:eastAsia="Times New Roman"/>
-          <w:lang w:val="en-PE"/>
-        </w:rPr>
-        <w:t>Pre-condi</w:t>
-      </w:r>
-      <w:r>
-        <w:rPr>
-          <w:rFonts w:eastAsia="Times New Roman"/>
-        </w:rPr>
-        <w:t>c</w:t>
-      </w:r>
-      <w:r>
-        <w:rPr>
-          <w:rFonts w:eastAsia="Times New Roman"/>
-          <w:lang w:val="en-PE"/>
-        </w:rPr>
-        <w:t>ion</w:t>
-      </w:r>
-      <w:r>
-        <w:rPr>
-          <w:rFonts w:eastAsia="Times New Roman"/>
-        </w:rPr>
-        <w:t>e</w:t>
-      </w:r>
-      <w:r>
-        <w:rPr>
-          <w:rFonts w:eastAsia="Times New Roman"/>
-          <w:lang w:val="en-PE"/>
-        </w:rPr>
-        <w:t>s</w:t>
-      </w:r>
-    </w:p>
-    <w:p>
-      <w:r>
-        <w:t>El Usuario debe estar registrado en el sistema y tener un Rol válido (</w:t>
-      </w:r>
-      <w:proofErr w:type="spellStart"/>
-      <w:r>
-        <w:t>Admin</w:t>
-      </w:r>
-      <w:proofErr w:type="spellEnd"/>
-      <w:r>
-        <w:t>, Participante, Tutor, Facilitador o Mentor)</w:t>
-      </w:r>
-    </w:p>
-    <w:p>
-      <w:pPr>
-        <w:pStyle w:val="Heading1"/>
-        <w:rPr>
-          <w:rFonts w:eastAsia="Times New Roman"/>
-          <w:lang w:val="en-PE"/>
-        </w:rPr>
-      </w:pPr>
-      <w:r>
-        <w:rPr>
-          <w:rFonts w:eastAsia="Times New Roman"/>
-          <w:lang w:val="en-PE"/>
-        </w:rPr>
-        <w:t>Basic flow</w:t>
-      </w:r>
-    </w:p>
-    <w:p>
-      <w:pPr>
-        <w:pStyle w:val="ListParagraph"/>
-        <w:numPr>
-          <w:ilvl w:val="0"/>
-          <w:numId w:val="4"/>
-        </w:numPr>
-        <w:rPr>
-          <w:lang w:val="en-PE"/>
-        </w:rPr>
-      </w:pPr>
-      <w:r>
-        <w:t xml:space="preserve">El </w:t>
-      </w:r>
-      <w:r>
-        <w:t>Usuario inicia el caso de uso al dirigirse al URL de la plataforma</w:t>
-      </w:r>
-    </w:p>
-    <w:p>
-      <w:pPr>
-        <w:pStyle w:val="ListParagraph"/>
-        <w:numPr>
-          <w:ilvl w:val="0"/>
-          <w:numId w:val="4"/>
-        </w:numPr>
-        <w:rPr>
-          <w:lang w:val="en-PE"/>
-        </w:rPr>
-      </w:pPr>
-      <w:r>
-        <w:t>La plataforma presenta los campos de autenticación soportados</w:t>
-      </w:r>
-    </w:p>
-    <w:p>
-      <w:pPr>
-        <w:pStyle w:val="ListParagraph"/>
-        <w:numPr>
-          <w:ilvl w:val="0"/>
-          <w:numId w:val="4"/>
-        </w:numPr>
-        <w:rPr>
-          <w:lang w:val="en-PE"/>
-        </w:rPr>
-      </w:pPr>
-      <w:r>
-        <w:t>El Usuario llena sus credenciales e inicia la autenticación</w:t>
-      </w:r>
-    </w:p>
-    <w:p>
-      <w:pPr>
-        <w:pStyle w:val="ListParagraph"/>
-        <w:numPr>
-          <w:ilvl w:val="0"/>
-          <w:numId w:val="4"/>
-        </w:numPr>
-        <w:rPr>
-          <w:lang w:val="en-PE"/>
-        </w:rPr>
-      </w:pPr>
-      <w:r>
-        <w:t xml:space="preserve">La plataforma realiza la autenticación y determina el tipo de rol asignado al usuario, en base a esto invoca al caso de uso “Mostrar </w:t>
-      </w:r>
-      <w:proofErr w:type="spellStart"/>
-      <w:r>
-        <w:t>Dashboard</w:t>
-      </w:r>
-      <w:proofErr w:type="spellEnd"/>
-      <w:r>
-        <w:t>” y le pasa la información adquirida.</w:t>
-      </w:r>
-    </w:p>
-    <w:p>
-      <w:pPr>
-        <w:pStyle w:val="ListParagraph"/>
-        <w:numPr>
-          <w:ilvl w:val="0"/>
-          <w:numId w:val="4"/>
-        </w:numPr>
-        <w:rPr>
-          <w:lang w:val="en-PE"/>
-        </w:rPr>
-      </w:pPr>
-      <w:r>
-        <w:t>El CU termina.</w:t>
-      </w:r>
-    </w:p>
-    <w:p>
-      <w:pPr>
-        <w:pStyle w:val="Heading1"/>
-        <w:rPr>
-          <w:rFonts w:eastAsia="Times New Roman"/>
-        </w:rPr>
-      </w:pPr>
-      <w:r>
-        <w:rPr>
-          <w:rFonts w:eastAsia="Times New Roman"/>
-        </w:rPr>
-        <w:t>Flujo Alterno 1</w:t>
-      </w:r>
-      <w:r>
-        <w:rPr>
-          <w:rFonts w:eastAsia="Times New Roman"/>
-        </w:rPr>
-        <w:t>: Usuario con credenciales erróneas</w:t>
-      </w:r>
-    </w:p>
-    <w:p>
-      <w:pPr>
-        <w:pStyle w:val="ListParagraph"/>
-        <w:numPr>
-          <w:ilvl w:val="0"/>
-          <w:numId w:val="5"/>
-        </w:numPr>
-      </w:pPr>
-      <w:r>
-        <w:t>En el punto 3 el usuario ingresa credenciales erróneas</w:t>
-      </w:r>
-    </w:p>
-    <w:p>
-      <w:pPr>
-        <w:pStyle w:val="ListParagraph"/>
-        <w:numPr>
-          <w:ilvl w:val="0"/>
-          <w:numId w:val="5"/>
-        </w:numPr>
-      </w:pPr>
-      <w:r>
-        <w:t>En el punto 4 el sistema informa de esto al usuario y vuelve a preguntar credenciales</w:t>
-      </w:r>
-    </w:p>
-    <w:p>
-      <w:pPr>
-        <w:pStyle w:val="ListParagraph"/>
-        <w:numPr>
-          <w:ilvl w:val="0"/>
-          <w:numId w:val="5"/>
-        </w:numPr>
-      </w:pPr>
-      <w:r>
-        <w:t>El CU termina.</w:t>
-      </w:r>
-    </w:p>
-    <w:p>
-      <w:pPr>
-        <w:pStyle w:val="Heading1"/>
-        <w:rPr>
-          <w:rFonts w:eastAsia="Times New Roman"/>
-          <w:lang w:val="en-PE"/>
-        </w:rPr>
-      </w:pPr>
-      <w:r>
-        <w:rPr>
-          <w:rFonts w:eastAsia="Times New Roman"/>
-          <w:lang w:val="en-PE"/>
-        </w:rPr>
-        <w:t>Post-conditions</w:t>
+      </w:pPr>
+      <w:r>
+        <w:t>Requerimientos No Funcionales</w:t>
       </w:r>
     </w:p>
     <w:p>
@@ -325,15 +598,13 @@
         </w:numPr>
       </w:pPr>
       <w:r>
-        <w:t>Existe en la sesión del usuario información respecto a quién es y qué Rol tiene.</w:t>
-      </w:r>
-    </w:p>
-    <w:p>
-      <w:pPr>
-        <w:pStyle w:val="Heading1"/>
-      </w:pPr>
-      <w:r>
-        <w:t>Requerimientos No Funcionales</w:t>
+        <w:t xml:space="preserve">El </w:t>
+      </w:r>
+      <w:r>
+        <w:t>Caso de Uso</w:t>
+      </w:r>
+      <w:r>
+        <w:t xml:space="preserve"> debe soportar autenticación contra los registros en plataforma</w:t>
       </w:r>
     </w:p>
     <w:p>
@@ -345,19 +616,19 @@
         </w:numPr>
       </w:pPr>
       <w:r>
-        <w:t>El CU debe soportar autenticación contra los registros en plataforma</w:t>
-      </w:r>
-    </w:p>
-    <w:p>
-      <w:pPr>
-        <w:pStyle w:val="ListParagraph"/>
-        <w:numPr>
-          <w:ilvl w:val="0"/>
-          <w:numId w:val="3"/>
-        </w:numPr>
-      </w:pPr>
-      <w:r>
-        <w:t>El CU debe soportar autenticación contra credenciales de Google</w:t>
+        <w:t>El C</w:t>
+      </w:r>
+      <w:r>
+        <w:t xml:space="preserve">aso de </w:t>
+      </w:r>
+      <w:r>
+        <w:t>U</w:t>
+      </w:r>
+      <w:r>
+        <w:t>so</w:t>
+      </w:r>
+      <w:r>
+        <w:t xml:space="preserve"> debe soportar autenticación contra credenciales de Google</w:t>
       </w:r>
     </w:p>
     <w:sectPr>
@@ -373,6 +644,95 @@
 <file path=word/numbering.xml><?xml version="1.0" encoding="utf-8"?>
 <w:numbering xmlns:wpc="http://schemas.microsoft.com/office/word/2010/wordprocessingCanvas" xmlns:cx="http://schemas.microsoft.com/office/drawing/2014/chartex" xmlns:cx1="http://schemas.microsoft.com/office/drawing/2015/9/8/chartex" xmlns:cx2="http://schemas.microsoft.com/office/drawing/2015/10/21/chartex" xmlns:cx3="http://schemas.microsoft.com/office/drawing/2016/5/9/chartex" xmlns:cx4="http://schemas.microsoft.com/office/drawing/2016/5/10/chartex" xmlns:cx5="http://schemas.microsoft.com/office/drawing/2016/5/11/chartex" xmlns:cx6="http://schemas.microsoft.com/office/drawing/2016/5/12/chartex" xmlns:cx7="http://schemas.microsoft.com/office/drawing/2016/5/13/chartex" xmlns:cx8="http://schemas.microsoft.com/office/drawing/2016/5/14/chartex" xmlns:mc="http://schemas.openxmlformats.org/markup-compatibility/2006" xmlns:aink="http://schemas.microsoft.com/office/drawing/2016/ink" xmlns:am3d="http://schemas.microsoft.com/office/drawing/2017/model3d" xmlns:o="urn:schemas-microsoft-com:office:office" xmlns:r="http://schemas.openxmlformats.org/officeDocument/2006/relationships" xmlns:m="http://schemas.openxmlformats.org/officeDocument/2006/math" xmlns:v="urn:schemas-microsoft-com:vml" xmlns:wp14="http://schemas.microsoft.com/office/word/2010/wordprocessingDrawing" xmlns:wp="http://schemas.openxmlformats.org/drawingml/2006/wordprocessingDrawing" xmlns:w10="urn:schemas-microsoft-com:office:word" xmlns:w="http://schemas.openxmlformats.org/wordprocessingml/2006/main" xmlns:w14="http://schemas.microsoft.com/office/word/2010/wordml" xmlns:w15="http://schemas.microsoft.com/office/word/2012/wordml" xmlns:w16cex="http://schemas.microsoft.com/office/word/2018/wordml/cex" xmlns:w16cid="http://schemas.microsoft.com/office/word/2016/wordml/cid" xmlns:w16="http://schemas.microsoft.com/office/word/2018/wordml" xmlns:w16sdtdh="http://schemas.microsoft.com/office/word/2020/wordml/sdtdatahash" xmlns:w16se="http://schemas.microsoft.com/office/word/2015/wordml/symex" xmlns:wpg="http://schemas.microsoft.com/office/word/2010/wordprocessingGroup" xmlns:wpi="http://schemas.microsoft.com/office/word/2010/wordprocessingInk" xmlns:wne="http://schemas.microsoft.com/office/word/2006/wordml" xmlns:wps="http://schemas.microsoft.com/office/word/2010/wordprocessingShape" mc:Ignorable="w14 w15 w16se w16cid w16 w16cex w16sdtdh wp14">
   <w:abstractNum w:abstractNumId="0" w15:restartNumberingAfterBreak="0">
+    <w:nsid w:val="0E133288"/>
+    <w:multiLevelType w:val="hybridMultilevel"/>
+    <w:tmpl w:val="A12CB448"/>
+    <w:lvl w:ilvl="0" w:tplc="FFFFFFFF">
+      <w:start w:val="1"/>
+      <w:numFmt w:val="decimal"/>
+      <w:lvlText w:val="%1."/>
+      <w:lvlJc w:val="left"/>
+      <w:pPr>
+        <w:ind w:left="720" w:hanging="360"/>
+      </w:pPr>
+      <w:rPr>
+        <w:rFonts w:hint="default"/>
+      </w:rPr>
+    </w:lvl>
+    <w:lvl w:ilvl="1" w:tplc="FFFFFFFF" w:tentative="1">
+      <w:start w:val="1"/>
+      <w:numFmt w:val="lowerLetter"/>
+      <w:lvlText w:val="%2."/>
+      <w:lvlJc w:val="left"/>
+      <w:pPr>
+        <w:ind w:left="1440" w:hanging="360"/>
+      </w:pPr>
+    </w:lvl>
+    <w:lvl w:ilvl="2" w:tplc="FFFFFFFF" w:tentative="1">
+      <w:start w:val="1"/>
+      <w:numFmt w:val="lowerRoman"/>
+      <w:lvlText w:val="%3."/>
+      <w:lvlJc w:val="right"/>
+      <w:pPr>
+        <w:ind w:left="2160" w:hanging="180"/>
+      </w:pPr>
+    </w:lvl>
+    <w:lvl w:ilvl="3" w:tplc="FFFFFFFF" w:tentative="1">
+      <w:start w:val="1"/>
+      <w:numFmt w:val="decimal"/>
+      <w:lvlText w:val="%4."/>
+      <w:lvlJc w:val="left"/>
+      <w:pPr>
+        <w:ind w:left="2880" w:hanging="360"/>
+      </w:pPr>
+    </w:lvl>
+    <w:lvl w:ilvl="4" w:tplc="FFFFFFFF" w:tentative="1">
+      <w:start w:val="1"/>
+      <w:numFmt w:val="lowerLetter"/>
+      <w:lvlText w:val="%5."/>
+      <w:lvlJc w:val="left"/>
+      <w:pPr>
+        <w:ind w:left="3600" w:hanging="360"/>
+      </w:pPr>
+    </w:lvl>
+    <w:lvl w:ilvl="5" w:tplc="FFFFFFFF" w:tentative="1">
+      <w:start w:val="1"/>
+      <w:numFmt w:val="lowerRoman"/>
+      <w:lvlText w:val="%6."/>
+      <w:lvlJc w:val="right"/>
+      <w:pPr>
+        <w:ind w:left="4320" w:hanging="180"/>
+      </w:pPr>
+    </w:lvl>
+    <w:lvl w:ilvl="6" w:tplc="FFFFFFFF" w:tentative="1">
+      <w:start w:val="1"/>
+      <w:numFmt w:val="decimal"/>
+      <w:lvlText w:val="%7."/>
+      <w:lvlJc w:val="left"/>
+      <w:pPr>
+        <w:ind w:left="5040" w:hanging="360"/>
+      </w:pPr>
+    </w:lvl>
+    <w:lvl w:ilvl="7" w:tplc="FFFFFFFF" w:tentative="1">
+      <w:start w:val="1"/>
+      <w:numFmt w:val="lowerLetter"/>
+      <w:lvlText w:val="%8."/>
+      <w:lvlJc w:val="left"/>
+      <w:pPr>
+        <w:ind w:left="5760" w:hanging="360"/>
+      </w:pPr>
+    </w:lvl>
+    <w:lvl w:ilvl="8" w:tplc="FFFFFFFF" w:tentative="1">
+      <w:start w:val="1"/>
+      <w:numFmt w:val="lowerRoman"/>
+      <w:lvlText w:val="%9."/>
+      <w:lvlJc w:val="right"/>
+      <w:pPr>
+        <w:ind w:left="6480" w:hanging="180"/>
+      </w:pPr>
+    </w:lvl>
+  </w:abstractNum>
+  <w:abstractNum w:abstractNumId="1" w15:restartNumberingAfterBreak="0">
     <w:nsid w:val="30462C92"/>
     <w:multiLevelType w:val="hybridMultilevel"/>
     <w:tmpl w:val="1FF6A856"/>
@@ -485,7 +845,7 @@
       </w:rPr>
     </w:lvl>
   </w:abstractNum>
-  <w:abstractNum w:abstractNumId="1" w15:restartNumberingAfterBreak="0">
+  <w:abstractNum w:abstractNumId="2" w15:restartNumberingAfterBreak="0">
     <w:nsid w:val="35681E95"/>
     <w:multiLevelType w:val="multilevel"/>
     <w:tmpl w:val="E508FD02"/>
@@ -598,7 +958,7 @@
       </w:pPr>
     </w:lvl>
   </w:abstractNum>
-  <w:abstractNum w:abstractNumId="2" w15:restartNumberingAfterBreak="0">
+  <w:abstractNum w:abstractNumId="3" w15:restartNumberingAfterBreak="0">
     <w:nsid w:val="51015D3F"/>
     <w:multiLevelType w:val="hybridMultilevel"/>
     <w:tmpl w:val="1F7055C2"/>
@@ -611,7 +971,7 @@
         <w:ind w:left="720" w:hanging="360"/>
       </w:pPr>
     </w:lvl>
-    <w:lvl w:ilvl="1" w:tplc="04090019" w:tentative="1">
+    <w:lvl w:ilvl="1" w:tplc="04090019">
       <w:start w:val="1"/>
       <w:numFmt w:val="lowerLetter"/>
       <w:lvlText w:val="%2."/>
@@ -684,7 +1044,7 @@
       </w:pPr>
     </w:lvl>
   </w:abstractNum>
-  <w:abstractNum w:abstractNumId="3" w15:restartNumberingAfterBreak="0">
+  <w:abstractNum w:abstractNumId="4" w15:restartNumberingAfterBreak="0">
     <w:nsid w:val="58CF376E"/>
     <w:multiLevelType w:val="multilevel"/>
     <w:tmpl w:val="7D467964"/>
@@ -833,7 +1193,7 @@
       </w:rPr>
     </w:lvl>
   </w:abstractNum>
-  <w:abstractNum w:abstractNumId="4" w15:restartNumberingAfterBreak="0">
+  <w:abstractNum w:abstractNumId="5" w15:restartNumberingAfterBreak="0">
     <w:nsid w:val="6DA3451C"/>
     <w:multiLevelType w:val="hybridMultilevel"/>
     <w:tmpl w:val="A12CB448"/>
@@ -922,20 +1282,230 @@
       </w:pPr>
     </w:lvl>
   </w:abstractNum>
+  <w:abstractNum w:abstractNumId="6" w15:restartNumberingAfterBreak="0">
+    <w:nsid w:val="6FC705D3"/>
+    <w:multiLevelType w:val="hybridMultilevel"/>
+    <w:tmpl w:val="14EA9BB8"/>
+    <w:lvl w:ilvl="0" w:tplc="09901522">
+      <w:numFmt w:val="bullet"/>
+      <w:lvlText w:val=""/>
+      <w:lvlJc w:val="left"/>
+      <w:pPr>
+        <w:ind w:left="720" w:hanging="360"/>
+      </w:pPr>
+      <w:rPr>
+        <w:rFonts w:ascii="Symbol" w:eastAsiaTheme="minorHAnsi" w:hAnsi="Symbol" w:cstheme="minorBidi" w:hint="default"/>
+      </w:rPr>
+    </w:lvl>
+    <w:lvl w:ilvl="1" w:tplc="04090003" w:tentative="1">
+      <w:start w:val="1"/>
+      <w:numFmt w:val="bullet"/>
+      <w:lvlText w:val="o"/>
+      <w:lvlJc w:val="left"/>
+      <w:pPr>
+        <w:ind w:left="1440" w:hanging="360"/>
+      </w:pPr>
+      <w:rPr>
+        <w:rFonts w:ascii="Courier New" w:hAnsi="Courier New" w:cs="Courier New" w:hint="default"/>
+      </w:rPr>
+    </w:lvl>
+    <w:lvl w:ilvl="2" w:tplc="04090005" w:tentative="1">
+      <w:start w:val="1"/>
+      <w:numFmt w:val="bullet"/>
+      <w:lvlText w:val=""/>
+      <w:lvlJc w:val="left"/>
+      <w:pPr>
+        <w:ind w:left="2160" w:hanging="360"/>
+      </w:pPr>
+      <w:rPr>
+        <w:rFonts w:ascii="Wingdings" w:hAnsi="Wingdings" w:hint="default"/>
+      </w:rPr>
+    </w:lvl>
+    <w:lvl w:ilvl="3" w:tplc="04090001" w:tentative="1">
+      <w:start w:val="1"/>
+      <w:numFmt w:val="bullet"/>
+      <w:lvlText w:val=""/>
+      <w:lvlJc w:val="left"/>
+      <w:pPr>
+        <w:ind w:left="2880" w:hanging="360"/>
+      </w:pPr>
+      <w:rPr>
+        <w:rFonts w:ascii="Symbol" w:hAnsi="Symbol" w:hint="default"/>
+      </w:rPr>
+    </w:lvl>
+    <w:lvl w:ilvl="4" w:tplc="04090003" w:tentative="1">
+      <w:start w:val="1"/>
+      <w:numFmt w:val="bullet"/>
+      <w:lvlText w:val="o"/>
+      <w:lvlJc w:val="left"/>
+      <w:pPr>
+        <w:ind w:left="3600" w:hanging="360"/>
+      </w:pPr>
+      <w:rPr>
+        <w:rFonts w:ascii="Courier New" w:hAnsi="Courier New" w:cs="Courier New" w:hint="default"/>
+      </w:rPr>
+    </w:lvl>
+    <w:lvl w:ilvl="5" w:tplc="04090005" w:tentative="1">
+      <w:start w:val="1"/>
+      <w:numFmt w:val="bullet"/>
+      <w:lvlText w:val=""/>
+      <w:lvlJc w:val="left"/>
+      <w:pPr>
+        <w:ind w:left="4320" w:hanging="360"/>
+      </w:pPr>
+      <w:rPr>
+        <w:rFonts w:ascii="Wingdings" w:hAnsi="Wingdings" w:hint="default"/>
+      </w:rPr>
+    </w:lvl>
+    <w:lvl w:ilvl="6" w:tplc="04090001" w:tentative="1">
+      <w:start w:val="1"/>
+      <w:numFmt w:val="bullet"/>
+      <w:lvlText w:val=""/>
+      <w:lvlJc w:val="left"/>
+      <w:pPr>
+        <w:ind w:left="5040" w:hanging="360"/>
+      </w:pPr>
+      <w:rPr>
+        <w:rFonts w:ascii="Symbol" w:hAnsi="Symbol" w:hint="default"/>
+      </w:rPr>
+    </w:lvl>
+    <w:lvl w:ilvl="7" w:tplc="04090003" w:tentative="1">
+      <w:start w:val="1"/>
+      <w:numFmt w:val="bullet"/>
+      <w:lvlText w:val="o"/>
+      <w:lvlJc w:val="left"/>
+      <w:pPr>
+        <w:ind w:left="5760" w:hanging="360"/>
+      </w:pPr>
+      <w:rPr>
+        <w:rFonts w:ascii="Courier New" w:hAnsi="Courier New" w:cs="Courier New" w:hint="default"/>
+      </w:rPr>
+    </w:lvl>
+    <w:lvl w:ilvl="8" w:tplc="04090005" w:tentative="1">
+      <w:start w:val="1"/>
+      <w:numFmt w:val="bullet"/>
+      <w:lvlText w:val=""/>
+      <w:lvlJc w:val="left"/>
+      <w:pPr>
+        <w:ind w:left="6480" w:hanging="360"/>
+      </w:pPr>
+      <w:rPr>
+        <w:rFonts w:ascii="Wingdings" w:hAnsi="Wingdings" w:hint="default"/>
+      </w:rPr>
+    </w:lvl>
+  </w:abstractNum>
+  <w:abstractNum w:abstractNumId="7" w15:restartNumberingAfterBreak="0">
+    <w:nsid w:val="748262BE"/>
+    <w:multiLevelType w:val="hybridMultilevel"/>
+    <w:tmpl w:val="A12CB448"/>
+    <w:lvl w:ilvl="0" w:tplc="FFFFFFFF">
+      <w:start w:val="1"/>
+      <w:numFmt w:val="decimal"/>
+      <w:lvlText w:val="%1."/>
+      <w:lvlJc w:val="left"/>
+      <w:pPr>
+        <w:ind w:left="720" w:hanging="360"/>
+      </w:pPr>
+      <w:rPr>
+        <w:rFonts w:hint="default"/>
+      </w:rPr>
+    </w:lvl>
+    <w:lvl w:ilvl="1" w:tplc="FFFFFFFF" w:tentative="1">
+      <w:start w:val="1"/>
+      <w:numFmt w:val="lowerLetter"/>
+      <w:lvlText w:val="%2."/>
+      <w:lvlJc w:val="left"/>
+      <w:pPr>
+        <w:ind w:left="1440" w:hanging="360"/>
+      </w:pPr>
+    </w:lvl>
+    <w:lvl w:ilvl="2" w:tplc="FFFFFFFF" w:tentative="1">
+      <w:start w:val="1"/>
+      <w:numFmt w:val="lowerRoman"/>
+      <w:lvlText w:val="%3."/>
+      <w:lvlJc w:val="right"/>
+      <w:pPr>
+        <w:ind w:left="2160" w:hanging="180"/>
+      </w:pPr>
+    </w:lvl>
+    <w:lvl w:ilvl="3" w:tplc="FFFFFFFF" w:tentative="1">
+      <w:start w:val="1"/>
+      <w:numFmt w:val="decimal"/>
+      <w:lvlText w:val="%4."/>
+      <w:lvlJc w:val="left"/>
+      <w:pPr>
+        <w:ind w:left="2880" w:hanging="360"/>
+      </w:pPr>
+    </w:lvl>
+    <w:lvl w:ilvl="4" w:tplc="FFFFFFFF" w:tentative="1">
+      <w:start w:val="1"/>
+      <w:numFmt w:val="lowerLetter"/>
+      <w:lvlText w:val="%5."/>
+      <w:lvlJc w:val="left"/>
+      <w:pPr>
+        <w:ind w:left="3600" w:hanging="360"/>
+      </w:pPr>
+    </w:lvl>
+    <w:lvl w:ilvl="5" w:tplc="FFFFFFFF" w:tentative="1">
+      <w:start w:val="1"/>
+      <w:numFmt w:val="lowerRoman"/>
+      <w:lvlText w:val="%6."/>
+      <w:lvlJc w:val="right"/>
+      <w:pPr>
+        <w:ind w:left="4320" w:hanging="180"/>
+      </w:pPr>
+    </w:lvl>
+    <w:lvl w:ilvl="6" w:tplc="FFFFFFFF" w:tentative="1">
+      <w:start w:val="1"/>
+      <w:numFmt w:val="decimal"/>
+      <w:lvlText w:val="%7."/>
+      <w:lvlJc w:val="left"/>
+      <w:pPr>
+        <w:ind w:left="5040" w:hanging="360"/>
+      </w:pPr>
+    </w:lvl>
+    <w:lvl w:ilvl="7" w:tplc="FFFFFFFF" w:tentative="1">
+      <w:start w:val="1"/>
+      <w:numFmt w:val="lowerLetter"/>
+      <w:lvlText w:val="%8."/>
+      <w:lvlJc w:val="left"/>
+      <w:pPr>
+        <w:ind w:left="5760" w:hanging="360"/>
+      </w:pPr>
+    </w:lvl>
+    <w:lvl w:ilvl="8" w:tplc="FFFFFFFF" w:tentative="1">
+      <w:start w:val="1"/>
+      <w:numFmt w:val="lowerRoman"/>
+      <w:lvlText w:val="%9."/>
+      <w:lvlJc w:val="right"/>
+      <w:pPr>
+        <w:ind w:left="6480" w:hanging="180"/>
+      </w:pPr>
+    </w:lvl>
+  </w:abstractNum>
   <w:num w:numId="1">
+    <w:abstractNumId w:val="4"/>
+  </w:num>
+  <w:num w:numId="2">
+    <w:abstractNumId w:val="2"/>
+  </w:num>
+  <w:num w:numId="3">
+    <w:abstractNumId w:val="1"/>
+  </w:num>
+  <w:num w:numId="4">
     <w:abstractNumId w:val="3"/>
   </w:num>
-  <w:num w:numId="2">
-    <w:abstractNumId w:val="1"/>
+  <w:num w:numId="5">
+    <w:abstractNumId w:val="5"/>
   </w:num>
-  <w:num w:numId="3">
+  <w:num w:numId="6">
+    <w:abstractNumId w:val="6"/>
+  </w:num>
+  <w:num w:numId="7">
     <w:abstractNumId w:val="0"/>
   </w:num>
-  <w:num w:numId="4">
-    <w:abstractNumId w:val="2"/>
-  </w:num>
-  <w:num w:numId="5">
-    <w:abstractNumId w:val="4"/>
+  <w:num w:numId="8">
+    <w:abstractNumId w:val="7"/>
   </w:num>
 </w:numbering>
 </file>

</xml_diff>